<commit_message>
Modificaciones a casos de uso
</commit_message>
<xml_diff>
--- a/Documentación (Daniel,Ariel,Luis,Keyner)/ECUs/Especificación de caso de uso Registrar Categoria.docx
+++ b/Documentación (Daniel,Ariel,Luis,Keyner)/ECUs/Especificación de caso de uso Registrar Categoria.docx
@@ -77,6 +77,7 @@
         </w:rPr>
         <w:t xml:space="preserve">: Caso de uso </w:t>
       </w:r>
+      <w:proofErr w:type="spellStart"/>
       <w:r>
         <w:rPr>
           <w:rFonts w:ascii="Arial" w:hAnsi="Arial"/>
@@ -85,6 +86,7 @@
         </w:rPr>
         <w:t>Categoria</w:t>
       </w:r>
+      <w:proofErr w:type="spellEnd"/>
       <w:r>
         <w:rPr>
           <w:rFonts w:ascii="Arial" w:hAnsi="Arial"/>
@@ -213,15 +215,7 @@
           <w:sz w:val="24"/>
           <w:lang w:val="es-MX"/>
         </w:rPr>
-        <w:t xml:space="preserve">: Este caso de uso tiene como propósito </w:t>
-      </w:r>
-      <w:r>
-        <w:rPr>
-          <w:rFonts w:ascii="Arial" w:hAnsi="Arial"/>
-          <w:sz w:val="24"/>
-          <w:lang w:val="es-MX"/>
-        </w:rPr>
-        <w:t>de registrar una Categoría</w:t>
+        <w:t>: Este caso de uso tiene como propósito de registrar una Categoría</w:t>
       </w:r>
     </w:p>
     <w:p>
@@ -283,15 +277,7 @@
           <w:sz w:val="24"/>
           <w:lang w:val="es-MX"/>
         </w:rPr>
-        <w:t xml:space="preserve">: El caso de uso contiene </w:t>
-      </w:r>
-      <w:r>
-        <w:rPr>
-          <w:rFonts w:ascii="Arial" w:hAnsi="Arial"/>
-          <w:sz w:val="24"/>
-          <w:lang w:val="es-MX"/>
-        </w:rPr>
-        <w:t>la opción de registrar laguna categoría para productos</w:t>
+        <w:t>: El caso de uso contiene la opción de registrar laguna categoría para productos</w:t>
       </w:r>
     </w:p>
     <w:p>
@@ -358,16 +344,18 @@
           <w:sz w:val="24"/>
           <w:lang w:val="es-MX"/>
         </w:rPr>
-        <w:t xml:space="preserve"> caso de uso cumple con el requisito funcional RF-RC4</w:t>
-      </w:r>
-      <w:r>
-        <w:rPr>
-          <w:rFonts w:ascii="Arial" w:hAnsi="Arial"/>
-          <w:sz w:val="24"/>
-          <w:lang w:val="es-MX"/>
-        </w:rPr>
-        <w:t xml:space="preserve"> Mantenimiento de Categorias</w:t>
-      </w:r>
+        <w:t xml:space="preserve"> caso de uso cumple con el requisito funcional RF-RC4 Mantenimiento de </w:t>
+      </w:r>
+      <w:proofErr w:type="spellStart"/>
+      <w:r>
+        <w:rPr>
+          <w:rFonts w:ascii="Arial" w:hAnsi="Arial"/>
+          <w:sz w:val="24"/>
+          <w:lang w:val="es-MX"/>
+        </w:rPr>
+        <w:t>Categorias</w:t>
+      </w:r>
+      <w:proofErr w:type="spellEnd"/>
       <w:r>
         <w:rPr>
           <w:rFonts w:ascii="Arial" w:hAnsi="Arial"/>
@@ -415,39 +403,7 @@
           <w:sz w:val="24"/>
           <w:lang w:val="es-MX"/>
         </w:rPr>
-        <w:t xml:space="preserve">: Administrar </w:t>
-      </w:r>
-      <w:r>
-        <w:rPr>
-          <w:rFonts w:ascii="Arial" w:hAnsi="Arial"/>
-          <w:sz w:val="24"/>
-          <w:lang w:val="es-MX"/>
-        </w:rPr>
-        <w:t>Categoría</w:t>
-      </w:r>
-      <w:r>
-        <w:rPr>
-          <w:rFonts w:ascii="Arial" w:hAnsi="Arial"/>
-          <w:sz w:val="24"/>
-          <w:lang w:val="es-MX"/>
-        </w:rPr>
-        <w:t xml:space="preserve"> &lt;&lt;extiende a&gt;&gt; Registrar </w:t>
-      </w:r>
-      <w:r>
-        <w:rPr>
-          <w:rFonts w:ascii="Arial" w:hAnsi="Arial"/>
-          <w:sz w:val="24"/>
-          <w:lang w:val="es-MX"/>
-        </w:rPr>
-        <w:t>Categoría</w:t>
-      </w:r>
-      <w:r>
-        <w:rPr>
-          <w:rFonts w:ascii="Arial" w:hAnsi="Arial"/>
-          <w:sz w:val="24"/>
-          <w:lang w:val="es-MX"/>
-        </w:rPr>
-        <w:t xml:space="preserve">. </w:t>
+        <w:t xml:space="preserve">: Administrar Categoría &lt;&lt;extiende a&gt;&gt; Registrar Categoría. </w:t>
       </w:r>
     </w:p>
     <w:p>
@@ -538,6 +494,7 @@
           <w:lang w:val="es-MX"/>
         </w:rPr>
       </w:pPr>
+      <w:proofErr w:type="spellStart"/>
       <w:r>
         <w:rPr>
           <w:rFonts w:ascii="Arial" w:hAnsi="Arial"/>
@@ -547,6 +504,7 @@
         </w:rPr>
         <w:t>Poscondiciones</w:t>
       </w:r>
+      <w:proofErr w:type="spellEnd"/>
       <w:r>
         <w:rPr>
           <w:rFonts w:ascii="Arial" w:hAnsi="Arial"/>
@@ -803,16 +761,18 @@
                 <w:sz w:val="24"/>
                 <w:lang w:val="es-MX"/>
               </w:rPr>
-              <w:t xml:space="preserve">El administrador debe de seleccionar Mantenimiento de </w:t>
-            </w:r>
-            <w:r>
-              <w:rPr>
-                <w:rFonts w:ascii="Arial" w:hAnsi="Arial"/>
-                <w:sz w:val="24"/>
-                <w:lang w:val="es-MX"/>
-              </w:rPr>
-              <w:t>Cateogrias</w:t>
-            </w:r>
+              <w:t>El administrador debe de sel</w:t>
+            </w:r>
+            <w:r>
+              <w:rPr>
+                <w:rFonts w:ascii="Arial" w:hAnsi="Arial"/>
+                <w:sz w:val="24"/>
+                <w:lang w:val="es-MX"/>
+              </w:rPr>
+              <w:t>eccionar Mantenimiento de Categorías</w:t>
+            </w:r>
+            <w:bookmarkStart w:id="0" w:name="_GoBack"/>
+            <w:bookmarkEnd w:id="0"/>
             <w:r>
               <w:rPr>
                 <w:rFonts w:ascii="Arial" w:hAnsi="Arial"/>
@@ -915,23 +875,7 @@
                 <w:sz w:val="24"/>
                 <w:lang w:val="es-MX"/>
               </w:rPr>
-              <w:t xml:space="preserve">Si ingresa a registrar </w:t>
-            </w:r>
-            <w:r>
-              <w:rPr>
-                <w:rFonts w:ascii="Arial" w:hAnsi="Arial"/>
-                <w:sz w:val="24"/>
-                <w:lang w:val="es-MX"/>
-              </w:rPr>
-              <w:t>Categoría</w:t>
-            </w:r>
-            <w:r>
-              <w:rPr>
-                <w:rFonts w:ascii="Arial" w:hAnsi="Arial"/>
-                <w:sz w:val="24"/>
-                <w:lang w:val="es-MX"/>
-              </w:rPr>
-              <w:t xml:space="preserve"> debe llenar todos los campos y darle al botón insertar.</w:t>
+              <w:t>Si ingresa a registrar Categoría debe llenar todos los campos y darle al botón insertar.</w:t>
             </w:r>
           </w:p>
         </w:tc>
@@ -1649,8 +1593,6 @@
               </w:rPr>
               <w:t>la Categoría</w:t>
             </w:r>
-            <w:bookmarkStart w:id="0" w:name="_GoBack"/>
-            <w:bookmarkEnd w:id="0"/>
             <w:r>
               <w:rPr>
                 <w:rFonts w:ascii="Arial" w:hAnsi="Arial"/>
@@ -1933,13 +1875,51 @@
       </w:pPr>
     </w:p>
     <w:sectPr>
-      <w:headerReference w:type="default" r:id="rId5"/>
+      <w:headerReference w:type="default" r:id="rId7"/>
       <w:pgSz w:w="11906" w:h="16838"/>
       <w:pgMar w:top="1417" w:right="1701" w:bottom="1417" w:left="1701" w:header="720" w:footer="720" w:gutter="0"/>
       <w:cols w:space="720"/>
     </w:sectPr>
   </w:body>
 </w:document>
+</file>
+
+<file path=word/endnotes.xml><?xml version="1.0" encoding="utf-8"?>
+<w:endnotes xmlns:wpc="http://schemas.microsoft.com/office/word/2010/wordprocessingCanvas" xmlns:mc="http://schemas.openxmlformats.org/markup-compatibility/2006" xmlns:o="urn:schemas-microsoft-com:office:office" xmlns:r="http://schemas.openxmlformats.org/officeDocument/2006/relationships" xmlns:m="http://schemas.openxmlformats.org/officeDocument/2006/math" xmlns:v="urn:schemas-microsoft-com:vml" xmlns:wp14="http://schemas.microsoft.com/office/word/2010/wordprocessingDrawing" xmlns:wp="http://schemas.openxmlformats.org/drawingml/2006/wordprocessingDrawing" xmlns:w10="urn:schemas-microsoft-com:office:word" xmlns:w="http://schemas.openxmlformats.org/wordprocessingml/2006/main" xmlns:w14="http://schemas.microsoft.com/office/word/2010/wordml" xmlns:w15="http://schemas.microsoft.com/office/word/2012/wordml" xmlns:wpg="http://schemas.microsoft.com/office/word/2010/wordprocessingGroup" xmlns:wpi="http://schemas.microsoft.com/office/word/2010/wordprocessingInk" xmlns:wne="http://schemas.microsoft.com/office/word/2006/wordml" xmlns:wps="http://schemas.microsoft.com/office/word/2010/wordprocessingShape" mc:Ignorable="w14 w15 wp14">
+  <w:endnote w:type="separator" w:id="-1">
+    <w:p>
+      <w:r>
+        <w:separator/>
+      </w:r>
+    </w:p>
+  </w:endnote>
+  <w:endnote w:type="continuationSeparator" w:id="0">
+    <w:p>
+      <w:r>
+        <w:continuationSeparator/>
+      </w:r>
+    </w:p>
+  </w:endnote>
+</w:endnotes>
+</file>
+
+<file path=word/footnotes.xml><?xml version="1.0" encoding="utf-8"?>
+<w:footnotes xmlns:wpc="http://schemas.microsoft.com/office/word/2010/wordprocessingCanvas" xmlns:mc="http://schemas.openxmlformats.org/markup-compatibility/2006" xmlns:o="urn:schemas-microsoft-com:office:office" xmlns:r="http://schemas.openxmlformats.org/officeDocument/2006/relationships" xmlns:m="http://schemas.openxmlformats.org/officeDocument/2006/math" xmlns:v="urn:schemas-microsoft-com:vml" xmlns:wp14="http://schemas.microsoft.com/office/word/2010/wordprocessingDrawing" xmlns:wp="http://schemas.openxmlformats.org/drawingml/2006/wordprocessingDrawing" xmlns:w10="urn:schemas-microsoft-com:office:word" xmlns:w="http://schemas.openxmlformats.org/wordprocessingml/2006/main" xmlns:w14="http://schemas.microsoft.com/office/word/2010/wordml" xmlns:w15="http://schemas.microsoft.com/office/word/2012/wordml" xmlns:wpg="http://schemas.microsoft.com/office/word/2010/wordprocessingGroup" xmlns:wpi="http://schemas.microsoft.com/office/word/2010/wordprocessingInk" xmlns:wne="http://schemas.microsoft.com/office/word/2006/wordml" xmlns:wps="http://schemas.microsoft.com/office/word/2010/wordprocessingShape" mc:Ignorable="w14 w15 wp14">
+  <w:footnote w:type="separator" w:id="-1">
+    <w:p>
+      <w:r>
+        <w:separator/>
+      </w:r>
+    </w:p>
+  </w:footnote>
+  <w:footnote w:type="continuationSeparator" w:id="0">
+    <w:p>
+      <w:r>
+        <w:continuationSeparator/>
+      </w:r>
+    </w:p>
+  </w:footnote>
+</w:footnotes>
 </file>
 
 <file path=word/header1.xml><?xml version="1.0" encoding="utf-8"?>
@@ -1992,7 +1972,7 @@
         <w:noProof/>
         <w:lang w:val="es-MX"/>
       </w:rPr>
-      <w:t>27/10/a</w:t>
+      <w:t>24/11/a</w:t>
     </w:r>
     <w:r>
       <w:rPr>

</xml_diff>